<commit_message>
chua xong schematic driver
</commit_message>
<xml_diff>
--- a/Báo cáo/Tổng hợp báo cáo.docx
+++ b/Báo cáo/Tổng hợp báo cáo.docx
@@ -99,6 +99,7 @@
       </w:pPr>
       <w:r>
         <w:rPr>
+          <w:noProof/>
           <w:sz w:val="26"/>
           <w:szCs w:val="26"/>
         </w:rPr>
@@ -184,6 +185,7 @@
             </w:pPr>
             <w:r>
               <w:rPr>
+                <w:noProof/>
                 <w:sz w:val="26"/>
                 <w:szCs w:val="26"/>
               </w:rPr>
@@ -279,6 +281,7 @@
               <w:rPr>
                 <w:b/>
                 <w:bCs/>
+                <w:noProof/>
                 <w:sz w:val="26"/>
                 <w:szCs w:val="26"/>
               </w:rPr>
@@ -389,6 +392,7 @@
             </w:pPr>
             <w:r>
               <w:rPr>
+                <w:noProof/>
                 <w:sz w:val="26"/>
                 <w:szCs w:val="26"/>
               </w:rPr>
@@ -490,7 +494,7 @@
             </w:pPr>
             <w:r>
               <w:rPr>
-                <w:rFonts w:ascii="Times New Roman" w:hAnsi="Times New Roman" w:cs="Times New Roman"/>
+                <w:noProof/>
                 <w:sz w:val="26"/>
                 <w:szCs w:val="26"/>
               </w:rPr>
@@ -531,6 +535,70 @@
               </w:drawing>
             </w:r>
           </w:p>
+          <w:p>
+            <w:pPr>
+              <w:jc w:val="both"/>
+              <w:rPr>
+                <w:rFonts w:ascii="Times New Roman" w:hAnsi="Times New Roman" w:cs="Times New Roman"/>
+                <w:sz w:val="26"/>
+                <w:szCs w:val="26"/>
+              </w:rPr>
+            </w:pPr>
+            <w:r>
+              <w:rPr>
+                <w:noProof/>
+              </w:rPr>
+              <w:lastRenderedPageBreak/>
+              <w:drawing>
+                <wp:inline distT="0" distB="0" distL="0" distR="0" wp14:anchorId="5508B2D8" wp14:editId="265EEBE1">
+                  <wp:extent cx="4531995" cy="2870200"/>
+                  <wp:effectExtent l="0" t="0" r="1905" b="6350"/>
+                  <wp:docPr id="2" name="Picture 2"/>
+                  <wp:cNvGraphicFramePr>
+                    <a:graphicFrameLocks xmlns:a="http://schemas.openxmlformats.org/drawingml/2006/main" noChangeAspect="1"/>
+                  </wp:cNvGraphicFramePr>
+                  <a:graphic xmlns:a="http://schemas.openxmlformats.org/drawingml/2006/main">
+                    <a:graphicData uri="http://schemas.openxmlformats.org/drawingml/2006/picture">
+                      <pic:pic xmlns:pic="http://schemas.openxmlformats.org/drawingml/2006/picture">
+                        <pic:nvPicPr>
+                          <pic:cNvPr id="0" name="Picture 1"/>
+                          <pic:cNvPicPr>
+                            <a:picLocks noChangeAspect="1" noChangeArrowheads="1"/>
+                          </pic:cNvPicPr>
+                        </pic:nvPicPr>
+                        <pic:blipFill>
+                          <a:blip r:embed="rId11">
+                            <a:extLst>
+                              <a:ext uri="{28A0092B-C50C-407E-A947-70E740481C1C}">
+                                <a14:useLocalDpi xmlns:a14="http://schemas.microsoft.com/office/drawing/2010/main" val="0"/>
+                              </a:ext>
+                            </a:extLst>
+                          </a:blip>
+                          <a:srcRect/>
+                          <a:stretch>
+                            <a:fillRect/>
+                          </a:stretch>
+                        </pic:blipFill>
+                        <pic:spPr bwMode="auto">
+                          <a:xfrm>
+                            <a:off x="0" y="0"/>
+                            <a:ext cx="4531995" cy="2870200"/>
+                          </a:xfrm>
+                          <a:prstGeom prst="rect">
+                            <a:avLst/>
+                          </a:prstGeom>
+                          <a:noFill/>
+                          <a:ln>
+                            <a:noFill/>
+                          </a:ln>
+                        </pic:spPr>
+                      </pic:pic>
+                    </a:graphicData>
+                  </a:graphic>
+                </wp:inline>
+              </w:drawing>
+            </w:r>
+          </w:p>
         </w:tc>
       </w:tr>
       <w:tr>
@@ -553,6 +621,7 @@
                 <w:sz w:val="26"/>
                 <w:szCs w:val="26"/>
               </w:rPr>
+              <w:lastRenderedPageBreak/>
               <w:t xml:space="preserve">DC motor </w:t>
             </w:r>
             <w:r>
@@ -702,15 +771,7 @@
           <w:sz w:val="26"/>
           <w:szCs w:val="26"/>
         </w:rPr>
-        <w:t xml:space="preserve"> điều khiển dựa trên hàm truyền đó, nhưng hàm truyền thì chỉ </w:t>
-      </w:r>
-      <w:r>
-        <w:rPr>
-          <w:sz w:val="26"/>
-          <w:szCs w:val="26"/>
-        </w:rPr>
-        <w:lastRenderedPageBreak/>
-        <w:t xml:space="preserve">được xét trên 1 điểm làm việc xđ. Thì khi điều khiển ở điểm làm việc khác (ở tốc độ khác) thì nó sẽ không còn chính xác nữa và sẽ không ổn định </w:t>
+        <w:t xml:space="preserve"> điều khiển dựa trên hàm truyền đó, nhưng hàm truyền thì chỉ được xét trên 1 điểm làm việc xđ. Thì khi điều khiển ở điểm làm việc khác (ở tốc độ khác) thì nó sẽ không còn chính xác nữa và sẽ không ổn định </w:t>
       </w:r>
       <w:r>
         <w:rPr>
@@ -879,7 +940,7 @@
                     </pic:cNvPicPr>
                   </pic:nvPicPr>
                   <pic:blipFill>
-                    <a:blip r:embed="rId11">
+                    <a:blip r:embed="rId12">
                       <a:extLst>
                         <a:ext uri="{28A0092B-C50C-407E-A947-70E740481C1C}">
                           <a14:useLocalDpi xmlns:a14="http://schemas.microsoft.com/office/drawing/2010/main" val="0"/>
@@ -958,6 +1019,7 @@
                 <w:sz w:val="26"/>
                 <w:szCs w:val="26"/>
               </w:rPr>
+              <w:lastRenderedPageBreak/>
               <w:drawing>
                 <wp:inline distT="0" distB="0" distL="0" distR="0" wp14:anchorId="5362EF57" wp14:editId="058FFEE9">
                   <wp:extent cx="5943600" cy="3611880"/>
@@ -976,7 +1038,7 @@
                           </pic:cNvPicPr>
                         </pic:nvPicPr>
                         <pic:blipFill>
-                          <a:blip r:embed="rId12">
+                          <a:blip r:embed="rId13">
                             <a:extLst>
                               <a:ext uri="{28A0092B-C50C-407E-A947-70E740481C1C}">
                                 <a14:useLocalDpi xmlns:a14="http://schemas.microsoft.com/office/drawing/2010/main" val="0"/>
@@ -1067,7 +1129,6 @@
           <w:rFonts w:eastAsiaTheme="minorEastAsia"/>
           <w:noProof/>
         </w:rPr>
-        <w:lastRenderedPageBreak/>
         <w:drawing>
           <wp:inline distT="0" distB="0" distL="0" distR="0" wp14:anchorId="144276CD" wp14:editId="2F364CC2">
             <wp:extent cx="5943600" cy="2437765"/>
@@ -1084,7 +1145,7 @@
                     <pic:cNvPicPr/>
                   </pic:nvPicPr>
                   <pic:blipFill>
-                    <a:blip r:embed="rId13"/>
+                    <a:blip r:embed="rId14"/>
                     <a:stretch>
                       <a:fillRect/>
                     </a:stretch>
@@ -1187,6 +1248,7 @@
         <w:rPr>
           <w:rFonts w:eastAsiaTheme="minorEastAsia"/>
         </w:rPr>
+        <w:lastRenderedPageBreak/>
         <w:tab/>
         <w:t>TIM_init();</w:t>
       </w:r>
@@ -1419,247 +1481,247 @@
         <w:rPr>
           <w:rFonts w:eastAsiaTheme="minorEastAsia"/>
         </w:rPr>
+        <w:tab/>
+        <w:t>read_temp();</w:t>
+      </w:r>
+    </w:p>
+    <w:p>
+      <w:pPr>
+        <w:rPr>
+          <w:rFonts w:eastAsiaTheme="minorEastAsia"/>
+        </w:rPr>
+      </w:pPr>
+      <w:r>
+        <w:rPr>
+          <w:rFonts w:eastAsiaTheme="minorEastAsia"/>
+        </w:rPr>
+        <w:tab/>
+        <w:t>read_speed();</w:t>
+      </w:r>
+    </w:p>
+    <w:p>
+      <w:pPr>
+        <w:rPr>
+          <w:rFonts w:eastAsiaTheme="minorEastAsia"/>
+        </w:rPr>
+      </w:pPr>
+      <w:r>
+        <w:rPr>
+          <w:rFonts w:eastAsiaTheme="minorEastAsia"/>
+        </w:rPr>
+        <w:tab/>
+        <w:t xml:space="preserve">if(mode_manual) </w:t>
+      </w:r>
+    </w:p>
+    <w:p>
+      <w:pPr>
+        <w:rPr>
+          <w:rFonts w:eastAsiaTheme="minorEastAsia"/>
+        </w:rPr>
+      </w:pPr>
+      <w:r>
+        <w:rPr>
+          <w:rFonts w:eastAsiaTheme="minorEastAsia"/>
+        </w:rPr>
+        <w:tab/>
+      </w:r>
+      <w:r>
+        <w:rPr>
+          <w:rFonts w:eastAsiaTheme="minorEastAsia"/>
+        </w:rPr>
+        <w:tab/>
+        <w:t>{</w:t>
+      </w:r>
+    </w:p>
+    <w:p>
+      <w:pPr>
+        <w:rPr>
+          <w:rFonts w:eastAsiaTheme="minorEastAsia"/>
+        </w:rPr>
+      </w:pPr>
+      <w:r>
+        <w:rPr>
+          <w:rFonts w:eastAsiaTheme="minorEastAsia"/>
+        </w:rPr>
+        <w:tab/>
+      </w:r>
+      <w:r>
+        <w:rPr>
+          <w:rFonts w:eastAsiaTheme="minorEastAsia"/>
+        </w:rPr>
+        <w:tab/>
+      </w:r>
+      <w:r>
+        <w:rPr>
+          <w:rFonts w:eastAsiaTheme="minorEastAsia"/>
+        </w:rPr>
+        <w:tab/>
+        <w:t>read_pot();</w:t>
+      </w:r>
+    </w:p>
+    <w:p>
+      <w:pPr>
+        <w:rPr>
+          <w:rFonts w:eastAsiaTheme="minorEastAsia"/>
+        </w:rPr>
+      </w:pPr>
+      <w:r>
+        <w:rPr>
+          <w:rFonts w:eastAsiaTheme="minorEastAsia"/>
+        </w:rPr>
+        <w:tab/>
+      </w:r>
+      <w:r>
+        <w:rPr>
+          <w:rFonts w:eastAsiaTheme="minorEastAsia"/>
+        </w:rPr>
+        <w:tab/>
+      </w:r>
+      <w:r>
+        <w:rPr>
+          <w:rFonts w:eastAsiaTheme="minorEastAsia"/>
+        </w:rPr>
+        <w:tab/>
+        <w:t xml:space="preserve">desire_speed = </w:t>
+      </w:r>
+      <w:r>
+        <w:rPr>
+          <w:rFonts w:eastAsiaTheme="minorEastAsia"/>
+        </w:rPr>
+        <w:t>pot_to_speed();</w:t>
+      </w:r>
+    </w:p>
+    <w:p>
+      <w:pPr>
+        <w:rPr>
+          <w:rFonts w:eastAsiaTheme="minorEastAsia"/>
+        </w:rPr>
+      </w:pPr>
+      <w:r>
+        <w:rPr>
+          <w:rFonts w:eastAsiaTheme="minorEastAsia"/>
+        </w:rPr>
+        <w:tab/>
+      </w:r>
+      <w:r>
+        <w:rPr>
+          <w:rFonts w:eastAsiaTheme="minorEastAsia"/>
+        </w:rPr>
+        <w:tab/>
+        <w:t>}</w:t>
+      </w:r>
+      <w:r>
+        <w:rPr>
+          <w:rFonts w:eastAsiaTheme="minorEastAsia"/>
+        </w:rPr>
+        <w:t>else</w:t>
+      </w:r>
+    </w:p>
+    <w:p>
+      <w:pPr>
+        <w:rPr>
+          <w:rFonts w:eastAsiaTheme="minorEastAsia"/>
+        </w:rPr>
+      </w:pPr>
+      <w:r>
+        <w:rPr>
+          <w:rFonts w:eastAsiaTheme="minorEastAsia"/>
+        </w:rPr>
+        <w:tab/>
+      </w:r>
+      <w:r>
+        <w:rPr>
+          <w:rFonts w:eastAsiaTheme="minorEastAsia"/>
+        </w:rPr>
+        <w:tab/>
+        <w:t>{</w:t>
+      </w:r>
+    </w:p>
+    <w:p>
+      <w:pPr>
+        <w:rPr>
+          <w:rFonts w:eastAsiaTheme="minorEastAsia"/>
+        </w:rPr>
+      </w:pPr>
+      <w:r>
+        <w:rPr>
+          <w:rFonts w:eastAsiaTheme="minorEastAsia"/>
+        </w:rPr>
+        <w:tab/>
+      </w:r>
+      <w:r>
+        <w:rPr>
+          <w:rFonts w:eastAsiaTheme="minorEastAsia"/>
+        </w:rPr>
+        <w:tab/>
+      </w:r>
+      <w:r>
+        <w:rPr>
+          <w:rFonts w:eastAsiaTheme="minorEastAsia"/>
+        </w:rPr>
+        <w:tab/>
+        <w:t>desire_speed = temp_to_speed();</w:t>
+      </w:r>
+    </w:p>
+    <w:p>
+      <w:pPr>
+        <w:rPr>
+          <w:rFonts w:eastAsiaTheme="minorEastAsia"/>
+        </w:rPr>
+      </w:pPr>
+      <w:r>
+        <w:rPr>
+          <w:rFonts w:eastAsiaTheme="minorEastAsia"/>
+        </w:rPr>
+        <w:tab/>
+      </w:r>
+      <w:r>
+        <w:rPr>
+          <w:rFonts w:eastAsiaTheme="minorEastAsia"/>
+        </w:rPr>
+        <w:tab/>
+        <w:t>}</w:t>
+      </w:r>
+    </w:p>
+    <w:p>
+      <w:pPr>
+        <w:rPr>
+          <w:rFonts w:eastAsiaTheme="minorEastAsia"/>
+        </w:rPr>
+      </w:pPr>
+      <w:r>
+        <w:rPr>
+          <w:rFonts w:eastAsiaTheme="minorEastAsia"/>
+        </w:rPr>
+        <w:tab/>
+        <w:t>duty = PID(desire_speed, actual_speed);</w:t>
+      </w:r>
+    </w:p>
+    <w:p>
+      <w:pPr>
+        <w:rPr>
+          <w:rFonts w:eastAsiaTheme="minorEastAsia"/>
+        </w:rPr>
+      </w:pPr>
+      <w:r>
+        <w:rPr>
+          <w:rFonts w:eastAsiaTheme="minorEastAsia"/>
+        </w:rPr>
+        <w:tab/>
+        <w:t>set_pwm(duty);</w:t>
+      </w:r>
+    </w:p>
+    <w:p>
+      <w:pPr>
+        <w:rPr>
+          <w:rFonts w:eastAsiaTheme="minorEastAsia"/>
+        </w:rPr>
+      </w:pPr>
+      <w:r>
+        <w:rPr>
+          <w:rFonts w:eastAsiaTheme="minorEastAsia"/>
+        </w:rPr>
         <w:lastRenderedPageBreak/>
-        <w:tab/>
-        <w:t>read_temp();</w:t>
-      </w:r>
-    </w:p>
-    <w:p>
-      <w:pPr>
-        <w:rPr>
-          <w:rFonts w:eastAsiaTheme="minorEastAsia"/>
-        </w:rPr>
-      </w:pPr>
-      <w:r>
-        <w:rPr>
-          <w:rFonts w:eastAsiaTheme="minorEastAsia"/>
-        </w:rPr>
-        <w:tab/>
-        <w:t>read_speed();</w:t>
-      </w:r>
-    </w:p>
-    <w:p>
-      <w:pPr>
-        <w:rPr>
-          <w:rFonts w:eastAsiaTheme="minorEastAsia"/>
-        </w:rPr>
-      </w:pPr>
-      <w:r>
-        <w:rPr>
-          <w:rFonts w:eastAsiaTheme="minorEastAsia"/>
-        </w:rPr>
-        <w:tab/>
-        <w:t xml:space="preserve">if(mode_manual) </w:t>
-      </w:r>
-    </w:p>
-    <w:p>
-      <w:pPr>
-        <w:rPr>
-          <w:rFonts w:eastAsiaTheme="minorEastAsia"/>
-        </w:rPr>
-      </w:pPr>
-      <w:r>
-        <w:rPr>
-          <w:rFonts w:eastAsiaTheme="minorEastAsia"/>
-        </w:rPr>
-        <w:tab/>
-      </w:r>
-      <w:r>
-        <w:rPr>
-          <w:rFonts w:eastAsiaTheme="minorEastAsia"/>
-        </w:rPr>
-        <w:tab/>
-        <w:t>{</w:t>
-      </w:r>
-    </w:p>
-    <w:p>
-      <w:pPr>
-        <w:rPr>
-          <w:rFonts w:eastAsiaTheme="minorEastAsia"/>
-        </w:rPr>
-      </w:pPr>
-      <w:r>
-        <w:rPr>
-          <w:rFonts w:eastAsiaTheme="minorEastAsia"/>
-        </w:rPr>
-        <w:tab/>
-      </w:r>
-      <w:r>
-        <w:rPr>
-          <w:rFonts w:eastAsiaTheme="minorEastAsia"/>
-        </w:rPr>
-        <w:tab/>
-      </w:r>
-      <w:r>
-        <w:rPr>
-          <w:rFonts w:eastAsiaTheme="minorEastAsia"/>
-        </w:rPr>
-        <w:tab/>
-        <w:t>read_pot();</w:t>
-      </w:r>
-    </w:p>
-    <w:p>
-      <w:pPr>
-        <w:rPr>
-          <w:rFonts w:eastAsiaTheme="minorEastAsia"/>
-        </w:rPr>
-      </w:pPr>
-      <w:r>
-        <w:rPr>
-          <w:rFonts w:eastAsiaTheme="minorEastAsia"/>
-        </w:rPr>
-        <w:tab/>
-      </w:r>
-      <w:r>
-        <w:rPr>
-          <w:rFonts w:eastAsiaTheme="minorEastAsia"/>
-        </w:rPr>
-        <w:tab/>
-      </w:r>
-      <w:r>
-        <w:rPr>
-          <w:rFonts w:eastAsiaTheme="minorEastAsia"/>
-        </w:rPr>
-        <w:tab/>
-        <w:t xml:space="preserve">desire_speed = </w:t>
-      </w:r>
-      <w:r>
-        <w:rPr>
-          <w:rFonts w:eastAsiaTheme="minorEastAsia"/>
-        </w:rPr>
-        <w:t>pot_to_speed();</w:t>
-      </w:r>
-    </w:p>
-    <w:p>
-      <w:pPr>
-        <w:rPr>
-          <w:rFonts w:eastAsiaTheme="minorEastAsia"/>
-        </w:rPr>
-      </w:pPr>
-      <w:r>
-        <w:rPr>
-          <w:rFonts w:eastAsiaTheme="minorEastAsia"/>
-        </w:rPr>
-        <w:tab/>
-      </w:r>
-      <w:r>
-        <w:rPr>
-          <w:rFonts w:eastAsiaTheme="minorEastAsia"/>
-        </w:rPr>
-        <w:tab/>
-        <w:t>}</w:t>
-      </w:r>
-      <w:r>
-        <w:rPr>
-          <w:rFonts w:eastAsiaTheme="minorEastAsia"/>
-        </w:rPr>
-        <w:t>else</w:t>
-      </w:r>
-    </w:p>
-    <w:p>
-      <w:pPr>
-        <w:rPr>
-          <w:rFonts w:eastAsiaTheme="minorEastAsia"/>
-        </w:rPr>
-      </w:pPr>
-      <w:r>
-        <w:rPr>
-          <w:rFonts w:eastAsiaTheme="minorEastAsia"/>
-        </w:rPr>
-        <w:tab/>
-      </w:r>
-      <w:r>
-        <w:rPr>
-          <w:rFonts w:eastAsiaTheme="minorEastAsia"/>
-        </w:rPr>
-        <w:tab/>
-        <w:t>{</w:t>
-      </w:r>
-    </w:p>
-    <w:p>
-      <w:pPr>
-        <w:rPr>
-          <w:rFonts w:eastAsiaTheme="minorEastAsia"/>
-        </w:rPr>
-      </w:pPr>
-      <w:r>
-        <w:rPr>
-          <w:rFonts w:eastAsiaTheme="minorEastAsia"/>
-        </w:rPr>
-        <w:tab/>
-      </w:r>
-      <w:r>
-        <w:rPr>
-          <w:rFonts w:eastAsiaTheme="minorEastAsia"/>
-        </w:rPr>
-        <w:tab/>
-      </w:r>
-      <w:r>
-        <w:rPr>
-          <w:rFonts w:eastAsiaTheme="minorEastAsia"/>
-        </w:rPr>
-        <w:tab/>
-        <w:t>desire_speed = temp_to_speed();</w:t>
-      </w:r>
-    </w:p>
-    <w:p>
-      <w:pPr>
-        <w:rPr>
-          <w:rFonts w:eastAsiaTheme="minorEastAsia"/>
-        </w:rPr>
-      </w:pPr>
-      <w:r>
-        <w:rPr>
-          <w:rFonts w:eastAsiaTheme="minorEastAsia"/>
-        </w:rPr>
-        <w:tab/>
-      </w:r>
-      <w:r>
-        <w:rPr>
-          <w:rFonts w:eastAsiaTheme="minorEastAsia"/>
-        </w:rPr>
-        <w:tab/>
-        <w:t>}</w:t>
-      </w:r>
-    </w:p>
-    <w:p>
-      <w:pPr>
-        <w:rPr>
-          <w:rFonts w:eastAsiaTheme="minorEastAsia"/>
-        </w:rPr>
-      </w:pPr>
-      <w:r>
-        <w:rPr>
-          <w:rFonts w:eastAsiaTheme="minorEastAsia"/>
-        </w:rPr>
-        <w:tab/>
-        <w:t>duty = PID(desire_speed, actual_speed);</w:t>
-      </w:r>
-    </w:p>
-    <w:p>
-      <w:pPr>
-        <w:rPr>
-          <w:rFonts w:eastAsiaTheme="minorEastAsia"/>
-        </w:rPr>
-      </w:pPr>
-      <w:r>
-        <w:rPr>
-          <w:rFonts w:eastAsiaTheme="minorEastAsia"/>
-        </w:rPr>
-        <w:tab/>
-        <w:t>set_pwm(duty);</w:t>
-      </w:r>
-    </w:p>
-    <w:p>
-      <w:pPr>
-        <w:rPr>
-          <w:rFonts w:eastAsiaTheme="minorEastAsia"/>
-        </w:rPr>
-      </w:pPr>
-      <w:r>
-        <w:rPr>
-          <w:rFonts w:eastAsiaTheme="minorEastAsia"/>
-        </w:rPr>
         <w:tab/>
         <w:t>LCD_display();</w:t>
       </w:r>

</xml_diff>